<commit_message>
Creazione del diagramma dei casi d'uso, della documentazione e correzione dell'Analisi dei requisiti
</commit_message>
<xml_diff>
--- a/Documentazione/Analisi dei requisiti.docx
+++ b/Documentazione/Analisi dei requisiti.docx
@@ -1,6 +1,6 @@
 
 <file path=word/document.xml><?xml version="1.0" encoding="utf-8"?>
-<w:document xmlns:wpc="http://schemas.microsoft.com/office/word/2010/wordprocessingCanvas" xmlns:cx="http://schemas.microsoft.com/office/drawing/2014/chartex" xmlns:cx1="http://schemas.microsoft.com/office/drawing/2015/9/8/chartex" xmlns:cx2="http://schemas.microsoft.com/office/drawing/2015/10/21/chartex" xmlns:cx3="http://schemas.microsoft.com/office/drawing/2016/5/9/chartex" xmlns:cx4="http://schemas.microsoft.com/office/drawing/2016/5/10/chartex" xmlns:cx5="http://schemas.microsoft.com/office/drawing/2016/5/11/chartex" xmlns:cx6="http://schemas.microsoft.com/office/drawing/2016/5/12/chartex" xmlns:cx7="http://schemas.microsoft.com/office/drawing/2016/5/13/chartex" xmlns:cx8="http://schemas.microsoft.com/office/drawing/2016/5/14/chartex" xmlns:mc="http://schemas.openxmlformats.org/markup-compatibility/2006" xmlns:aink="http://schemas.microsoft.com/office/drawing/2016/ink" xmlns:am3d="http://schemas.microsoft.com/office/drawing/2017/model3d" xmlns:o="urn:schemas-microsoft-com:office:office" xmlns:r="http://schemas.openxmlformats.org/officeDocument/2006/relationships" xmlns:m="http://schemas.openxmlformats.org/officeDocument/2006/math" xmlns:v="urn:schemas-microsoft-com:vml" xmlns:wp14="http://schemas.microsoft.com/office/word/2010/wordprocessingDrawing" xmlns:wp="http://schemas.openxmlformats.org/drawingml/2006/wordprocessingDrawing" xmlns:w10="urn:schemas-microsoft-com:office:word" xmlns:w="http://schemas.openxmlformats.org/wordprocessingml/2006/main" xmlns:w14="http://schemas.microsoft.com/office/word/2010/wordml" xmlns:w15="http://schemas.microsoft.com/office/word/2012/wordml" xmlns:w16cid="http://schemas.microsoft.com/office/word/2016/wordml/cid" xmlns:w16se="http://schemas.microsoft.com/office/word/2015/wordml/symex" xmlns:wpg="http://schemas.microsoft.com/office/word/2010/wordprocessingGroup" xmlns:wpi="http://schemas.microsoft.com/office/word/2010/wordprocessingInk" xmlns:wne="http://schemas.microsoft.com/office/word/2006/wordml" xmlns:wps="http://schemas.microsoft.com/office/word/2010/wordprocessingShape" mc:Ignorable="w14 w15 w16se w16cid wp14">
+<w:document xmlns:wpc="http://schemas.microsoft.com/office/word/2010/wordprocessingCanvas" xmlns:cx="http://schemas.microsoft.com/office/drawing/2014/chartex" xmlns:cx1="http://schemas.microsoft.com/office/drawing/2015/9/8/chartex" xmlns:cx2="http://schemas.microsoft.com/office/drawing/2015/10/21/chartex" xmlns:cx3="http://schemas.microsoft.com/office/drawing/2016/5/9/chartex" xmlns:cx4="http://schemas.microsoft.com/office/drawing/2016/5/10/chartex" xmlns:cx5="http://schemas.microsoft.com/office/drawing/2016/5/11/chartex" xmlns:cx6="http://schemas.microsoft.com/office/drawing/2016/5/12/chartex" xmlns:cx7="http://schemas.microsoft.com/office/drawing/2016/5/13/chartex" xmlns:cx8="http://schemas.microsoft.com/office/drawing/2016/5/14/chartex" xmlns:mc="http://schemas.openxmlformats.org/markup-compatibility/2006" xmlns:aink="http://schemas.microsoft.com/office/drawing/2016/ink" xmlns:am3d="http://schemas.microsoft.com/office/drawing/2017/model3d" xmlns:o="urn:schemas-microsoft-com:office:office" xmlns:r="http://schemas.openxmlformats.org/officeDocument/2006/relationships" xmlns:m="http://schemas.openxmlformats.org/officeDocument/2006/math" xmlns:v="urn:schemas-microsoft-com:vml" xmlns:wp14="http://schemas.microsoft.com/office/word/2010/wordprocessingDrawing" xmlns:wp="http://schemas.openxmlformats.org/drawingml/2006/wordprocessingDrawing" xmlns:w10="urn:schemas-microsoft-com:office:word" xmlns:w="http://schemas.openxmlformats.org/wordprocessingml/2006/main" xmlns:w14="http://schemas.microsoft.com/office/word/2010/wordml" xmlns:w15="http://schemas.microsoft.com/office/word/2012/wordml" xmlns:w16cex="http://schemas.microsoft.com/office/word/2018/wordml/cex" xmlns:w16cid="http://schemas.microsoft.com/office/word/2016/wordml/cid" xmlns:w16="http://schemas.microsoft.com/office/word/2018/wordml" xmlns:w16se="http://schemas.microsoft.com/office/word/2015/wordml/symex" xmlns:wpg="http://schemas.microsoft.com/office/word/2010/wordprocessingGroup" xmlns:wpi="http://schemas.microsoft.com/office/word/2010/wordprocessingInk" xmlns:wne="http://schemas.microsoft.com/office/word/2006/wordml" xmlns:wps="http://schemas.microsoft.com/office/word/2010/wordprocessingShape" mc:Ignorable="w14 w15 w16se w16cid w16 w16cex wp14">
   <w:background w:color="FFFFFF"/>
   <w:body>
     <w:p>
@@ -26,80 +26,80 @@
         <w:br w:type="page"/>
       </w:r>
     </w:p>
-    <w:bookmarkStart w:id="0" w:name="_Toc57632226" w:displacedByCustomXml="next"/>
-    <w:bookmarkStart w:id="1" w:name="_Toc34820760" w:displacedByCustomXml="next"/>
-    <w:bookmarkStart w:id="2" w:name="_Toc26906996" w:displacedByCustomXml="next"/>
-    <w:bookmarkStart w:id="3" w:name="_Toc26532476" w:displacedByCustomXml="next"/>
-    <w:bookmarkStart w:id="4" w:name="_Toc26289283" w:displacedByCustomXml="next"/>
-    <w:bookmarkStart w:id="5" w:name="_Toc25747909" w:displacedByCustomXml="next"/>
-    <w:bookmarkStart w:id="6" w:name="_Toc25521356" w:displacedByCustomXml="next"/>
-    <w:bookmarkStart w:id="7" w:name="_Toc22664070" w:displacedByCustomXml="next"/>
-    <w:bookmarkStart w:id="8" w:name="_Toc18926286" w:displacedByCustomXml="next"/>
-    <w:bookmarkStart w:id="9" w:name="_Toc18923920" w:displacedByCustomXml="next"/>
-    <w:bookmarkStart w:id="10" w:name="_Toc18923629" w:displacedByCustomXml="next"/>
-    <w:bookmarkStart w:id="11" w:name="_Toc17756099" w:displacedByCustomXml="next"/>
-    <w:bookmarkStart w:id="12" w:name="_Toc15761170" w:displacedByCustomXml="next"/>
-    <w:bookmarkStart w:id="13" w:name="_Toc14983103" w:displacedByCustomXml="next"/>
-    <w:bookmarkStart w:id="14" w:name="_Toc14083955" w:displacedByCustomXml="next"/>
-    <w:bookmarkStart w:id="15" w:name="_Toc13391817" w:displacedByCustomXml="next"/>
-    <w:bookmarkStart w:id="16" w:name="_Toc12655494" w:displacedByCustomXml="next"/>
-    <w:bookmarkStart w:id="17" w:name="_Toc12443348" w:displacedByCustomXml="next"/>
-    <w:bookmarkStart w:id="18" w:name="_Toc12311872" w:displacedByCustomXml="next"/>
-    <w:bookmarkStart w:id="19" w:name="_Toc12293520" w:displacedByCustomXml="next"/>
-    <w:bookmarkStart w:id="20" w:name="_Toc12100538" w:displacedByCustomXml="next"/>
-    <w:bookmarkStart w:id="21" w:name="_Toc11927296" w:displacedByCustomXml="next"/>
-    <w:bookmarkStart w:id="22" w:name="_Toc8143256" w:displacedByCustomXml="next"/>
-    <w:bookmarkStart w:id="23" w:name="_Toc3908753" w:displacedByCustomXml="next"/>
-    <w:bookmarkStart w:id="24" w:name="_Toc2702721" w:displacedByCustomXml="next"/>
-    <w:bookmarkStart w:id="25" w:name="_Toc536529623" w:displacedByCustomXml="next"/>
-    <w:bookmarkStart w:id="26" w:name="_Toc536445012" w:displacedByCustomXml="next"/>
-    <w:bookmarkStart w:id="27" w:name="_Toc536357313" w:displacedByCustomXml="next"/>
-    <w:bookmarkStart w:id="28" w:name="_Toc536092774" w:displacedByCustomXml="next"/>
-    <w:bookmarkStart w:id="29" w:name="_Toc535519574" w:displacedByCustomXml="next"/>
-    <w:bookmarkStart w:id="30" w:name="_Toc535492705" w:displacedByCustomXml="next"/>
-    <w:bookmarkStart w:id="31" w:name="_Toc535236680" w:displacedByCustomXml="next"/>
-    <w:bookmarkStart w:id="32" w:name="_Toc535226010" w:displacedByCustomXml="next"/>
-    <w:bookmarkStart w:id="33" w:name="_Toc534655825" w:displacedByCustomXml="next"/>
-    <w:bookmarkStart w:id="34" w:name="_Toc534631053" w:displacedByCustomXml="next"/>
-    <w:bookmarkStart w:id="35" w:name="_Toc534285425" w:displacedByCustomXml="next"/>
-    <w:bookmarkStart w:id="36" w:name="_Toc534199704" w:displacedByCustomXml="next"/>
-    <w:bookmarkStart w:id="37" w:name="_Toc532921978" w:displacedByCustomXml="next"/>
-    <w:bookmarkStart w:id="38" w:name="_Toc532637276" w:displacedByCustomXml="next"/>
-    <w:bookmarkStart w:id="39" w:name="_Toc532637391" w:displacedByCustomXml="next"/>
-    <w:bookmarkStart w:id="40" w:name="_Toc532671900" w:displacedByCustomXml="next"/>
-    <w:bookmarkStart w:id="41" w:name="_Toc532732138" w:displacedByCustomXml="next"/>
-    <w:bookmarkStart w:id="42" w:name="_Toc532818271" w:displacedByCustomXml="next"/>
-    <w:bookmarkStart w:id="43" w:name="_Toc532853066" w:displacedByCustomXml="next"/>
-    <w:bookmarkStart w:id="44" w:name="_Toc533505091" w:displacedByCustomXml="next"/>
-    <w:bookmarkStart w:id="45" w:name="_Toc534474473" w:displacedByCustomXml="next"/>
-    <w:bookmarkStart w:id="46" w:name="_Toc534711893" w:displacedByCustomXml="next"/>
-    <w:bookmarkStart w:id="47" w:name="_Toc534712165" w:displacedByCustomXml="next"/>
-    <w:bookmarkStart w:id="48" w:name="_Toc535139322" w:displacedByCustomXml="next"/>
-    <w:bookmarkStart w:id="49" w:name="_Toc535147106" w:displacedByCustomXml="next"/>
-    <w:bookmarkStart w:id="50" w:name="_Toc535312585" w:displacedByCustomXml="next"/>
-    <w:bookmarkStart w:id="51" w:name="_Toc535342164" w:displacedByCustomXml="next"/>
-    <w:bookmarkStart w:id="52" w:name="_Toc535424427" w:displacedByCustomXml="next"/>
-    <w:bookmarkStart w:id="53" w:name="_Toc535939349" w:displacedByCustomXml="next"/>
-    <w:bookmarkStart w:id="54" w:name="_Toc536270630" w:displacedByCustomXml="next"/>
-    <w:bookmarkStart w:id="55" w:name="_Toc7712494" w:displacedByCustomXml="next"/>
-    <w:bookmarkStart w:id="56" w:name="_Toc7713329" w:displacedByCustomXml="next"/>
-    <w:bookmarkStart w:id="57" w:name="_Toc7713402" w:displacedByCustomXml="next"/>
-    <w:bookmarkStart w:id="58" w:name="_Toc12008953" w:displacedByCustomXml="next"/>
-    <w:bookmarkStart w:id="59" w:name="_Toc12271897" w:displacedByCustomXml="next"/>
-    <w:bookmarkStart w:id="60" w:name="_Toc12378730" w:displacedByCustomXml="next"/>
-    <w:bookmarkStart w:id="61" w:name="_Toc12610536" w:displacedByCustomXml="next"/>
-    <w:bookmarkStart w:id="62" w:name="_Toc13043983" w:displacedByCustomXml="next"/>
-    <w:bookmarkStart w:id="63" w:name="_Toc13499178" w:displacedByCustomXml="next"/>
-    <w:bookmarkStart w:id="64" w:name="_Toc15852415" w:displacedByCustomXml="next"/>
-    <w:bookmarkStart w:id="65" w:name="_Toc18793047" w:displacedByCustomXml="next"/>
-    <w:bookmarkStart w:id="66" w:name="_Toc22492118" w:displacedByCustomXml="next"/>
-    <w:bookmarkStart w:id="67" w:name="_Toc24991924" w:displacedByCustomXml="next"/>
-    <w:bookmarkStart w:id="68" w:name="_Toc25168436" w:displacedByCustomXml="next"/>
-    <w:bookmarkStart w:id="69" w:name="_Toc25174409" w:displacedByCustomXml="next"/>
-    <w:bookmarkStart w:id="70" w:name="_Toc25515813" w:displacedByCustomXml="next"/>
-    <w:bookmarkStart w:id="71" w:name="_Toc27391585" w:displacedByCustomXml="next"/>
-    <w:bookmarkStart w:id="72" w:name="_Toc27426114" w:displacedByCustomXml="next"/>
-    <w:bookmarkStart w:id="73" w:name="_Toc35276736" w:displacedByCustomXml="next"/>
+    <w:bookmarkStart w:id="0" w:name="_Toc35276736" w:displacedByCustomXml="next"/>
+    <w:bookmarkStart w:id="1" w:name="_Toc27426114" w:displacedByCustomXml="next"/>
+    <w:bookmarkStart w:id="2" w:name="_Toc27391585" w:displacedByCustomXml="next"/>
+    <w:bookmarkStart w:id="3" w:name="_Toc25515813" w:displacedByCustomXml="next"/>
+    <w:bookmarkStart w:id="4" w:name="_Toc25174409" w:displacedByCustomXml="next"/>
+    <w:bookmarkStart w:id="5" w:name="_Toc25168436" w:displacedByCustomXml="next"/>
+    <w:bookmarkStart w:id="6" w:name="_Toc24991924" w:displacedByCustomXml="next"/>
+    <w:bookmarkStart w:id="7" w:name="_Toc22492118" w:displacedByCustomXml="next"/>
+    <w:bookmarkStart w:id="8" w:name="_Toc18793047" w:displacedByCustomXml="next"/>
+    <w:bookmarkStart w:id="9" w:name="_Toc15852415" w:displacedByCustomXml="next"/>
+    <w:bookmarkStart w:id="10" w:name="_Toc13499178" w:displacedByCustomXml="next"/>
+    <w:bookmarkStart w:id="11" w:name="_Toc13043983" w:displacedByCustomXml="next"/>
+    <w:bookmarkStart w:id="12" w:name="_Toc12610536" w:displacedByCustomXml="next"/>
+    <w:bookmarkStart w:id="13" w:name="_Toc12378730" w:displacedByCustomXml="next"/>
+    <w:bookmarkStart w:id="14" w:name="_Toc12271897" w:displacedByCustomXml="next"/>
+    <w:bookmarkStart w:id="15" w:name="_Toc12008953" w:displacedByCustomXml="next"/>
+    <w:bookmarkStart w:id="16" w:name="_Toc7713402" w:displacedByCustomXml="next"/>
+    <w:bookmarkStart w:id="17" w:name="_Toc7713329" w:displacedByCustomXml="next"/>
+    <w:bookmarkStart w:id="18" w:name="_Toc7712494" w:displacedByCustomXml="next"/>
+    <w:bookmarkStart w:id="19" w:name="_Toc536270630" w:displacedByCustomXml="next"/>
+    <w:bookmarkStart w:id="20" w:name="_Toc535939349" w:displacedByCustomXml="next"/>
+    <w:bookmarkStart w:id="21" w:name="_Toc535424427" w:displacedByCustomXml="next"/>
+    <w:bookmarkStart w:id="22" w:name="_Toc535342164" w:displacedByCustomXml="next"/>
+    <w:bookmarkStart w:id="23" w:name="_Toc535312585" w:displacedByCustomXml="next"/>
+    <w:bookmarkStart w:id="24" w:name="_Toc535147106" w:displacedByCustomXml="next"/>
+    <w:bookmarkStart w:id="25" w:name="_Toc535139322" w:displacedByCustomXml="next"/>
+    <w:bookmarkStart w:id="26" w:name="_Toc534712165" w:displacedByCustomXml="next"/>
+    <w:bookmarkStart w:id="27" w:name="_Toc534711893" w:displacedByCustomXml="next"/>
+    <w:bookmarkStart w:id="28" w:name="_Toc534474473" w:displacedByCustomXml="next"/>
+    <w:bookmarkStart w:id="29" w:name="_Toc533505091" w:displacedByCustomXml="next"/>
+    <w:bookmarkStart w:id="30" w:name="_Toc532853066" w:displacedByCustomXml="next"/>
+    <w:bookmarkStart w:id="31" w:name="_Toc532818271" w:displacedByCustomXml="next"/>
+    <w:bookmarkStart w:id="32" w:name="_Toc532732138" w:displacedByCustomXml="next"/>
+    <w:bookmarkStart w:id="33" w:name="_Toc532671900" w:displacedByCustomXml="next"/>
+    <w:bookmarkStart w:id="34" w:name="_Toc532637391" w:displacedByCustomXml="next"/>
+    <w:bookmarkStart w:id="35" w:name="_Toc532637276" w:displacedByCustomXml="next"/>
+    <w:bookmarkStart w:id="36" w:name="_Toc532921978" w:displacedByCustomXml="next"/>
+    <w:bookmarkStart w:id="37" w:name="_Toc534199704" w:displacedByCustomXml="next"/>
+    <w:bookmarkStart w:id="38" w:name="_Toc534285425" w:displacedByCustomXml="next"/>
+    <w:bookmarkStart w:id="39" w:name="_Toc534631053" w:displacedByCustomXml="next"/>
+    <w:bookmarkStart w:id="40" w:name="_Toc534655825" w:displacedByCustomXml="next"/>
+    <w:bookmarkStart w:id="41" w:name="_Toc535226010" w:displacedByCustomXml="next"/>
+    <w:bookmarkStart w:id="42" w:name="_Toc535236680" w:displacedByCustomXml="next"/>
+    <w:bookmarkStart w:id="43" w:name="_Toc535492705" w:displacedByCustomXml="next"/>
+    <w:bookmarkStart w:id="44" w:name="_Toc535519574" w:displacedByCustomXml="next"/>
+    <w:bookmarkStart w:id="45" w:name="_Toc536092774" w:displacedByCustomXml="next"/>
+    <w:bookmarkStart w:id="46" w:name="_Toc536357313" w:displacedByCustomXml="next"/>
+    <w:bookmarkStart w:id="47" w:name="_Toc536445012" w:displacedByCustomXml="next"/>
+    <w:bookmarkStart w:id="48" w:name="_Toc536529623" w:displacedByCustomXml="next"/>
+    <w:bookmarkStart w:id="49" w:name="_Toc2702721" w:displacedByCustomXml="next"/>
+    <w:bookmarkStart w:id="50" w:name="_Toc3908753" w:displacedByCustomXml="next"/>
+    <w:bookmarkStart w:id="51" w:name="_Toc8143256" w:displacedByCustomXml="next"/>
+    <w:bookmarkStart w:id="52" w:name="_Toc11927296" w:displacedByCustomXml="next"/>
+    <w:bookmarkStart w:id="53" w:name="_Toc12100538" w:displacedByCustomXml="next"/>
+    <w:bookmarkStart w:id="54" w:name="_Toc12293520" w:displacedByCustomXml="next"/>
+    <w:bookmarkStart w:id="55" w:name="_Toc12311872" w:displacedByCustomXml="next"/>
+    <w:bookmarkStart w:id="56" w:name="_Toc12443348" w:displacedByCustomXml="next"/>
+    <w:bookmarkStart w:id="57" w:name="_Toc12655494" w:displacedByCustomXml="next"/>
+    <w:bookmarkStart w:id="58" w:name="_Toc13391817" w:displacedByCustomXml="next"/>
+    <w:bookmarkStart w:id="59" w:name="_Toc14083955" w:displacedByCustomXml="next"/>
+    <w:bookmarkStart w:id="60" w:name="_Toc14983103" w:displacedByCustomXml="next"/>
+    <w:bookmarkStart w:id="61" w:name="_Toc15761170" w:displacedByCustomXml="next"/>
+    <w:bookmarkStart w:id="62" w:name="_Toc17756099" w:displacedByCustomXml="next"/>
+    <w:bookmarkStart w:id="63" w:name="_Toc18923629" w:displacedByCustomXml="next"/>
+    <w:bookmarkStart w:id="64" w:name="_Toc18923920" w:displacedByCustomXml="next"/>
+    <w:bookmarkStart w:id="65" w:name="_Toc18926286" w:displacedByCustomXml="next"/>
+    <w:bookmarkStart w:id="66" w:name="_Toc22664070" w:displacedByCustomXml="next"/>
+    <w:bookmarkStart w:id="67" w:name="_Toc25521356" w:displacedByCustomXml="next"/>
+    <w:bookmarkStart w:id="68" w:name="_Toc25747909" w:displacedByCustomXml="next"/>
+    <w:bookmarkStart w:id="69" w:name="_Toc26289283" w:displacedByCustomXml="next"/>
+    <w:bookmarkStart w:id="70" w:name="_Toc26532476" w:displacedByCustomXml="next"/>
+    <w:bookmarkStart w:id="71" w:name="_Toc26906996" w:displacedByCustomXml="next"/>
+    <w:bookmarkStart w:id="72" w:name="_Toc34820760" w:displacedByCustomXml="next"/>
+    <w:bookmarkStart w:id="73" w:name="_Toc57632226" w:displacedByCustomXml="next"/>
     <w:bookmarkStart w:id="74" w:name="_TOCRange" w:displacedByCustomXml="next"/>
     <w:sdt>
       <w:sdtPr>
@@ -219,8 +219,6 @@
             </w:rPr>
           </w:pPr>
         </w:p>
-        <w:bookmarkStart w:id="75" w:name="_GoBack"/>
-        <w:bookmarkEnd w:id="75"/>
         <w:p>
           <w:pPr>
             <w:pStyle w:val="Sommario1"/>
@@ -761,12 +759,12 @@
       <w:pPr>
         <w:pStyle w:val="Intestazione"/>
       </w:pPr>
-      <w:bookmarkStart w:id="76" w:name="_Toc57632227"/>
+      <w:bookmarkStart w:id="75" w:name="_Toc57632227"/>
       <w:r>
         <w:lastRenderedPageBreak/>
         <w:t>Definizioni</w:t>
       </w:r>
-      <w:bookmarkEnd w:id="76"/>
+      <w:bookmarkEnd w:id="75"/>
     </w:p>
     <w:p>
       <w:pPr>
@@ -787,13 +785,7 @@
         <w:rPr>
           <w:lang w:eastAsia="it-IT"/>
         </w:rPr>
-        <w:t xml:space="preserve"> </w:t>
-      </w:r>
-      <w:r>
-        <w:rPr>
-          <w:lang w:eastAsia="it-IT"/>
-        </w:rPr>
-        <w:t xml:space="preserve">– </w:t>
+        <w:t xml:space="preserve"> – </w:t>
       </w:r>
       <w:r>
         <w:rPr>
@@ -897,13 +889,7 @@
         <w:rPr>
           <w:lang w:eastAsia="it-IT"/>
         </w:rPr>
-        <w:t xml:space="preserve"> </w:t>
-      </w:r>
-      <w:r>
-        <w:rPr>
-          <w:lang w:eastAsia="it-IT"/>
-        </w:rPr>
-        <w:t xml:space="preserve">– </w:t>
+        <w:t xml:space="preserve"> – </w:t>
       </w:r>
       <w:r>
         <w:rPr>
@@ -986,25 +972,25 @@
       <w:pPr>
         <w:pStyle w:val="Intestazione"/>
       </w:pPr>
-      <w:bookmarkStart w:id="77" w:name="_Toc57632228"/>
+      <w:bookmarkStart w:id="76" w:name="_Toc57632228"/>
       <w:r>
         <w:lastRenderedPageBreak/>
         <w:t>Analisi</w:t>
       </w:r>
-      <w:bookmarkEnd w:id="77"/>
+      <w:bookmarkEnd w:id="76"/>
     </w:p>
     <w:p>
       <w:pPr>
         <w:pStyle w:val="Intestazione2"/>
       </w:pPr>
-      <w:bookmarkStart w:id="78" w:name="_Toc57632229"/>
+      <w:bookmarkStart w:id="77" w:name="_Toc57632229"/>
       <w:r>
         <w:t xml:space="preserve">Individuazione dei </w:t>
       </w:r>
       <w:r>
         <w:t>Problemi</w:t>
       </w:r>
-      <w:bookmarkEnd w:id="78"/>
+      <w:bookmarkEnd w:id="77"/>
     </w:p>
     <w:p>
       <w:pPr>
@@ -1053,7 +1039,7 @@
           <w:bdr w:val="none" w:sz="0" w:space="0" w:color="auto"/>
         </w:rPr>
       </w:pPr>
-      <w:bookmarkStart w:id="79" w:name="_Toc57632230"/>
+      <w:bookmarkStart w:id="78" w:name="_Toc57632230"/>
       <w:r>
         <w:t xml:space="preserve">Individuazione dei </w:t>
       </w:r>
@@ -1063,7 +1049,7 @@
         </w:rPr>
         <w:t>Bisogni</w:t>
       </w:r>
-      <w:bookmarkEnd w:id="79"/>
+      <w:bookmarkEnd w:id="78"/>
     </w:p>
     <w:p>
       <w:pPr>
@@ -1119,14 +1105,14 @@
       <w:pPr>
         <w:pStyle w:val="Intestazione2"/>
       </w:pPr>
-      <w:bookmarkStart w:id="80" w:name="_Toc57632231"/>
+      <w:bookmarkStart w:id="79" w:name="_Toc57632231"/>
       <w:r>
         <w:t xml:space="preserve">Individuazione dei </w:t>
       </w:r>
       <w:r>
         <w:t>Requisiti</w:t>
       </w:r>
-      <w:bookmarkEnd w:id="80"/>
+      <w:bookmarkEnd w:id="79"/>
     </w:p>
     <w:p>
       <w:pPr>
@@ -1252,11 +1238,11 @@
       <w:pPr>
         <w:pStyle w:val="Intestazione2"/>
       </w:pPr>
-      <w:bookmarkStart w:id="81" w:name="_Toc57632232"/>
+      <w:bookmarkStart w:id="80" w:name="_Toc57632232"/>
       <w:r>
         <w:t>Tracciabilità</w:t>
       </w:r>
-      <w:bookmarkEnd w:id="81"/>
+      <w:bookmarkEnd w:id="80"/>
     </w:p>
     <w:tbl>
       <w:tblPr>
@@ -1888,12 +1874,12 @@
       <w:pPr>
         <w:pStyle w:val="Intestazione"/>
       </w:pPr>
-      <w:bookmarkStart w:id="82" w:name="_Toc57632233"/>
+      <w:bookmarkStart w:id="81" w:name="_Toc57632233"/>
       <w:r>
         <w:lastRenderedPageBreak/>
         <w:t>Funzionalità</w:t>
       </w:r>
-      <w:bookmarkEnd w:id="82"/>
+      <w:bookmarkEnd w:id="81"/>
     </w:p>
     <w:p>
       <w:pPr>
@@ -2023,278 +2009,6 @@
         <w:t>precedentemente percepiti.</w:t>
       </w:r>
     </w:p>
-    <w:p>
-      <w:pPr>
-        <w:pStyle w:val="Intestazione2"/>
-      </w:pPr>
-      <w:r>
-        <w:br w:type="page"/>
-      </w:r>
-    </w:p>
-    <w:p>
-      <w:pPr>
-        <w:pStyle w:val="Intestazione"/>
-      </w:pPr>
-      <w:bookmarkStart w:id="83" w:name="_Toc57632234"/>
-      <w:r>
-        <w:lastRenderedPageBreak/>
-        <w:t>User stories</w:t>
-      </w:r>
-      <w:bookmarkEnd w:id="83"/>
-    </w:p>
-    <w:tbl>
-      <w:tblPr>
-        <w:tblStyle w:val="Grigliatabella"/>
-        <w:tblW w:w="0" w:type="auto"/>
-        <w:tblLook w:val="04A0" w:firstRow="1" w:lastRow="0" w:firstColumn="1" w:lastColumn="0" w:noHBand="0" w:noVBand="1"/>
-      </w:tblPr>
-      <w:tblGrid>
-        <w:gridCol w:w="421"/>
-        <w:gridCol w:w="9207"/>
-      </w:tblGrid>
-      <w:tr>
-        <w:tc>
-          <w:tcPr>
-            <w:tcW w:w="421" w:type="dxa"/>
-            <w:vAlign w:val="center"/>
-          </w:tcPr>
-          <w:p>
-            <w:pPr>
-              <w:pStyle w:val="Corpo"/>
-              <w:rPr>
-                <w:lang w:eastAsia="it-IT"/>
-              </w:rPr>
-            </w:pPr>
-            <w:r>
-              <w:rPr>
-                <w:lang w:eastAsia="it-IT"/>
-              </w:rPr>
-              <w:t>1</w:t>
-            </w:r>
-          </w:p>
-        </w:tc>
-        <w:tc>
-          <w:tcPr>
-            <w:tcW w:w="9207" w:type="dxa"/>
-          </w:tcPr>
-          <w:p>
-            <w:pPr>
-              <w:pStyle w:val="Corpo"/>
-              <w:rPr>
-                <w:lang w:eastAsia="it-IT"/>
-              </w:rPr>
-            </w:pPr>
-            <w:r>
-              <w:rPr>
-                <w:lang w:eastAsia="it-IT"/>
-              </w:rPr>
-              <w:t xml:space="preserve">COME </w:t>
-            </w:r>
-            <w:r>
-              <w:rPr>
-                <w:lang w:eastAsia="it-IT"/>
-              </w:rPr>
-              <w:t>Utente</w:t>
-            </w:r>
-            <w:r>
-              <w:rPr>
-                <w:lang w:eastAsia="it-IT"/>
-              </w:rPr>
-              <w:br/>
-              <w:t xml:space="preserve">VOGLIO </w:t>
-            </w:r>
-            <w:r>
-              <w:rPr>
-                <w:lang w:eastAsia="it-IT"/>
-              </w:rPr>
-              <w:t>visualizzare la temperatura percepita al momento</w:t>
-            </w:r>
-          </w:p>
-          <w:p>
-            <w:pPr>
-              <w:pStyle w:val="Corpo"/>
-              <w:rPr>
-                <w:lang w:eastAsia="it-IT"/>
-              </w:rPr>
-            </w:pPr>
-            <w:r>
-              <w:rPr>
-                <w:lang w:eastAsia="it-IT"/>
-              </w:rPr>
-              <w:t xml:space="preserve">COSI CHE </w:t>
-            </w:r>
-            <w:r>
-              <w:rPr>
-                <w:lang w:eastAsia="it-IT"/>
-              </w:rPr>
-              <w:t>possa migliorarla</w:t>
-            </w:r>
-          </w:p>
-        </w:tc>
-      </w:tr>
-      <w:tr>
-        <w:tc>
-          <w:tcPr>
-            <w:tcW w:w="421" w:type="dxa"/>
-            <w:vAlign w:val="center"/>
-          </w:tcPr>
-          <w:p>
-            <w:pPr>
-              <w:pStyle w:val="Corpo"/>
-              <w:rPr>
-                <w:lang w:eastAsia="it-IT"/>
-              </w:rPr>
-            </w:pPr>
-            <w:r>
-              <w:rPr>
-                <w:lang w:eastAsia="it-IT"/>
-              </w:rPr>
-              <w:t>2</w:t>
-            </w:r>
-          </w:p>
-        </w:tc>
-        <w:tc>
-          <w:tcPr>
-            <w:tcW w:w="9207" w:type="dxa"/>
-          </w:tcPr>
-          <w:p>
-            <w:pPr>
-              <w:pStyle w:val="Corpo"/>
-              <w:rPr>
-                <w:lang w:eastAsia="it-IT"/>
-              </w:rPr>
-            </w:pPr>
-            <w:r>
-              <w:rPr>
-                <w:lang w:eastAsia="it-IT"/>
-              </w:rPr>
-              <w:t>COME Utente</w:t>
-            </w:r>
-            <w:r>
-              <w:rPr>
-                <w:lang w:eastAsia="it-IT"/>
-              </w:rPr>
-              <w:br/>
-              <w:t>VOGLIO visualizzare l</w:t>
-            </w:r>
-            <w:r>
-              <w:rPr>
-                <w:lang w:eastAsia="it-IT"/>
-              </w:rPr>
-              <w:t xml:space="preserve">’umidità </w:t>
-            </w:r>
-            <w:r>
-              <w:rPr>
-                <w:lang w:eastAsia="it-IT"/>
-              </w:rPr>
-              <w:t>percepita al momento</w:t>
-            </w:r>
-          </w:p>
-          <w:p>
-            <w:pPr>
-              <w:pStyle w:val="Corpo"/>
-              <w:rPr>
-                <w:lang w:eastAsia="it-IT"/>
-              </w:rPr>
-            </w:pPr>
-            <w:r>
-              <w:rPr>
-                <w:lang w:eastAsia="it-IT"/>
-              </w:rPr>
-              <w:t>COSI CHE possa migliorarla</w:t>
-            </w:r>
-          </w:p>
-        </w:tc>
-      </w:tr>
-      <w:tr>
-        <w:tc>
-          <w:tcPr>
-            <w:tcW w:w="421" w:type="dxa"/>
-            <w:vAlign w:val="center"/>
-          </w:tcPr>
-          <w:p>
-            <w:pPr>
-              <w:pStyle w:val="Corpo"/>
-              <w:rPr>
-                <w:lang w:eastAsia="it-IT"/>
-              </w:rPr>
-            </w:pPr>
-            <w:r>
-              <w:rPr>
-                <w:lang w:eastAsia="it-IT"/>
-              </w:rPr>
-              <w:t>3</w:t>
-            </w:r>
-          </w:p>
-        </w:tc>
-        <w:tc>
-          <w:tcPr>
-            <w:tcW w:w="9207" w:type="dxa"/>
-          </w:tcPr>
-          <w:p>
-            <w:pPr>
-              <w:pStyle w:val="Corpo"/>
-              <w:rPr>
-                <w:lang w:eastAsia="it-IT"/>
-              </w:rPr>
-            </w:pPr>
-            <w:r>
-              <w:rPr>
-                <w:lang w:eastAsia="it-IT"/>
-              </w:rPr>
-              <w:t>COME Utente</w:t>
-            </w:r>
-            <w:r>
-              <w:rPr>
-                <w:lang w:eastAsia="it-IT"/>
-              </w:rPr>
-              <w:br/>
-              <w:t xml:space="preserve">VOGLIO </w:t>
-            </w:r>
-            <w:r>
-              <w:rPr>
-                <w:lang w:eastAsia="it-IT"/>
-              </w:rPr>
-              <w:t>accedere esternamente ai valori precedentemente percepiti</w:t>
-            </w:r>
-          </w:p>
-          <w:p>
-            <w:pPr>
-              <w:pStyle w:val="Corpo"/>
-              <w:rPr>
-                <w:lang w:eastAsia="it-IT"/>
-              </w:rPr>
-            </w:pPr>
-            <w:r>
-              <w:rPr>
-                <w:lang w:eastAsia="it-IT"/>
-              </w:rPr>
-              <w:t xml:space="preserve">COSI CHE </w:t>
-            </w:r>
-            <w:r>
-              <w:rPr>
-                <w:lang w:eastAsia="it-IT"/>
-              </w:rPr>
-              <w:t>possa fare analisi e migliorare</w:t>
-            </w:r>
-            <w:r>
-              <w:rPr>
-                <w:lang w:eastAsia="it-IT"/>
-              </w:rPr>
-              <w:t xml:space="preserve"> la qualità dell’aria</w:t>
-            </w:r>
-          </w:p>
-        </w:tc>
-      </w:tr>
-    </w:tbl>
-    <w:p>
-      <w:pPr>
-        <w:pStyle w:val="Corpo"/>
-        <w:rPr>
-          <w:lang w:eastAsia="it-IT"/>
-        </w:rPr>
-      </w:pPr>
-    </w:p>
     <w:sectPr>
       <w:footerReference w:type="default" r:id="rId12"/>
       <w:pgSz w:w="11906" w:h="16838"/>
@@ -2317,7 +2031,7 @@
 </file>
 
 <file path=word/endnotes.xml><?xml version="1.0" encoding="utf-8"?>
-<w:endnotes xmlns:wpc="http://schemas.microsoft.com/office/word/2010/wordprocessingCanvas" xmlns:cx="http://schemas.microsoft.com/office/drawing/2014/chartex" xmlns:cx1="http://schemas.microsoft.com/office/drawing/2015/9/8/chartex" xmlns:cx2="http://schemas.microsoft.com/office/drawing/2015/10/21/chartex" xmlns:cx3="http://schemas.microsoft.com/office/drawing/2016/5/9/chartex" xmlns:cx4="http://schemas.microsoft.com/office/drawing/2016/5/10/chartex" xmlns:cx5="http://schemas.microsoft.com/office/drawing/2016/5/11/chartex" xmlns:cx6="http://schemas.microsoft.com/office/drawing/2016/5/12/chartex" xmlns:cx7="http://schemas.microsoft.com/office/drawing/2016/5/13/chartex" xmlns:cx8="http://schemas.microsoft.com/office/drawing/2016/5/14/chartex" xmlns:mc="http://schemas.openxmlformats.org/markup-compatibility/2006" xmlns:aink="http://schemas.microsoft.com/office/drawing/2016/ink" xmlns:am3d="http://schemas.microsoft.com/office/drawing/2017/model3d" xmlns:o="urn:schemas-microsoft-com:office:office" xmlns:r="http://schemas.openxmlformats.org/officeDocument/2006/relationships" xmlns:m="http://schemas.openxmlformats.org/officeDocument/2006/math" xmlns:v="urn:schemas-microsoft-com:vml" xmlns:wp14="http://schemas.microsoft.com/office/word/2010/wordprocessingDrawing" xmlns:wp="http://schemas.openxmlformats.org/drawingml/2006/wordprocessingDrawing" xmlns:w10="urn:schemas-microsoft-com:office:word" xmlns:w="http://schemas.openxmlformats.org/wordprocessingml/2006/main" xmlns:w14="http://schemas.microsoft.com/office/word/2010/wordml" xmlns:w15="http://schemas.microsoft.com/office/word/2012/wordml" xmlns:w16cid="http://schemas.microsoft.com/office/word/2016/wordml/cid" xmlns:w16se="http://schemas.microsoft.com/office/word/2015/wordml/symex" xmlns:wpg="http://schemas.microsoft.com/office/word/2010/wordprocessingGroup" xmlns:wpi="http://schemas.microsoft.com/office/word/2010/wordprocessingInk" xmlns:wne="http://schemas.microsoft.com/office/word/2006/wordml" xmlns:wps="http://schemas.microsoft.com/office/word/2010/wordprocessingShape" mc:Ignorable="w14 w15 w16se w16cid wp14">
+<w:endnotes xmlns:wpc="http://schemas.microsoft.com/office/word/2010/wordprocessingCanvas" xmlns:cx="http://schemas.microsoft.com/office/drawing/2014/chartex" xmlns:cx1="http://schemas.microsoft.com/office/drawing/2015/9/8/chartex" xmlns:cx2="http://schemas.microsoft.com/office/drawing/2015/10/21/chartex" xmlns:cx3="http://schemas.microsoft.com/office/drawing/2016/5/9/chartex" xmlns:cx4="http://schemas.microsoft.com/office/drawing/2016/5/10/chartex" xmlns:cx5="http://schemas.microsoft.com/office/drawing/2016/5/11/chartex" xmlns:cx6="http://schemas.microsoft.com/office/drawing/2016/5/12/chartex" xmlns:cx7="http://schemas.microsoft.com/office/drawing/2016/5/13/chartex" xmlns:cx8="http://schemas.microsoft.com/office/drawing/2016/5/14/chartex" xmlns:mc="http://schemas.openxmlformats.org/markup-compatibility/2006" xmlns:aink="http://schemas.microsoft.com/office/drawing/2016/ink" xmlns:am3d="http://schemas.microsoft.com/office/drawing/2017/model3d" xmlns:o="urn:schemas-microsoft-com:office:office" xmlns:r="http://schemas.openxmlformats.org/officeDocument/2006/relationships" xmlns:m="http://schemas.openxmlformats.org/officeDocument/2006/math" xmlns:v="urn:schemas-microsoft-com:vml" xmlns:wp14="http://schemas.microsoft.com/office/word/2010/wordprocessingDrawing" xmlns:wp="http://schemas.openxmlformats.org/drawingml/2006/wordprocessingDrawing" xmlns:w10="urn:schemas-microsoft-com:office:word" xmlns:w="http://schemas.openxmlformats.org/wordprocessingml/2006/main" xmlns:w14="http://schemas.microsoft.com/office/word/2010/wordml" xmlns:w15="http://schemas.microsoft.com/office/word/2012/wordml" xmlns:w16cex="http://schemas.microsoft.com/office/word/2018/wordml/cex" xmlns:w16cid="http://schemas.microsoft.com/office/word/2016/wordml/cid" xmlns:w16="http://schemas.microsoft.com/office/word/2018/wordml" xmlns:w16se="http://schemas.microsoft.com/office/word/2015/wordml/symex" xmlns:wpg="http://schemas.microsoft.com/office/word/2010/wordprocessingGroup" xmlns:wpi="http://schemas.microsoft.com/office/word/2010/wordprocessingInk" xmlns:wne="http://schemas.microsoft.com/office/word/2006/wordml" xmlns:wps="http://schemas.microsoft.com/office/word/2010/wordprocessingShape" mc:Ignorable="w14 w15 w16se w16cid w16 w16cex wp14">
   <w:endnote w:type="separator" w:id="-1">
     <w:p>
       <w:r>
@@ -2339,7 +2053,7 @@
 </file>
 
 <file path=word/footer1.xml><?xml version="1.0" encoding="utf-8"?>
-<w:ftr xmlns:wpc="http://schemas.microsoft.com/office/word/2010/wordprocessingCanvas" xmlns:cx="http://schemas.microsoft.com/office/drawing/2014/chartex" xmlns:cx1="http://schemas.microsoft.com/office/drawing/2015/9/8/chartex" xmlns:cx2="http://schemas.microsoft.com/office/drawing/2015/10/21/chartex" xmlns:cx3="http://schemas.microsoft.com/office/drawing/2016/5/9/chartex" xmlns:cx4="http://schemas.microsoft.com/office/drawing/2016/5/10/chartex" xmlns:cx5="http://schemas.microsoft.com/office/drawing/2016/5/11/chartex" xmlns:cx6="http://schemas.microsoft.com/office/drawing/2016/5/12/chartex" xmlns:cx7="http://schemas.microsoft.com/office/drawing/2016/5/13/chartex" xmlns:cx8="http://schemas.microsoft.com/office/drawing/2016/5/14/chartex" xmlns:mc="http://schemas.openxmlformats.org/markup-compatibility/2006" xmlns:aink="http://schemas.microsoft.com/office/drawing/2016/ink" xmlns:am3d="http://schemas.microsoft.com/office/drawing/2017/model3d" xmlns:o="urn:schemas-microsoft-com:office:office" xmlns:r="http://schemas.openxmlformats.org/officeDocument/2006/relationships" xmlns:m="http://schemas.openxmlformats.org/officeDocument/2006/math" xmlns:v="urn:schemas-microsoft-com:vml" xmlns:wp14="http://schemas.microsoft.com/office/word/2010/wordprocessingDrawing" xmlns:wp="http://schemas.openxmlformats.org/drawingml/2006/wordprocessingDrawing" xmlns:w10="urn:schemas-microsoft-com:office:word" xmlns:w="http://schemas.openxmlformats.org/wordprocessingml/2006/main" xmlns:w14="http://schemas.microsoft.com/office/word/2010/wordml" xmlns:w15="http://schemas.microsoft.com/office/word/2012/wordml" xmlns:w16cid="http://schemas.microsoft.com/office/word/2016/wordml/cid" xmlns:w16se="http://schemas.microsoft.com/office/word/2015/wordml/symex" xmlns:wpg="http://schemas.microsoft.com/office/word/2010/wordprocessingGroup" xmlns:wpi="http://schemas.microsoft.com/office/word/2010/wordprocessingInk" xmlns:wne="http://schemas.microsoft.com/office/word/2006/wordml" xmlns:wps="http://schemas.microsoft.com/office/word/2010/wordprocessingShape" mc:Ignorable="w14 w15 w16se w16cid wp14">
+<w:ftr xmlns:wpc="http://schemas.microsoft.com/office/word/2010/wordprocessingCanvas" xmlns:cx="http://schemas.microsoft.com/office/drawing/2014/chartex" xmlns:cx1="http://schemas.microsoft.com/office/drawing/2015/9/8/chartex" xmlns:cx2="http://schemas.microsoft.com/office/drawing/2015/10/21/chartex" xmlns:cx3="http://schemas.microsoft.com/office/drawing/2016/5/9/chartex" xmlns:cx4="http://schemas.microsoft.com/office/drawing/2016/5/10/chartex" xmlns:cx5="http://schemas.microsoft.com/office/drawing/2016/5/11/chartex" xmlns:cx6="http://schemas.microsoft.com/office/drawing/2016/5/12/chartex" xmlns:cx7="http://schemas.microsoft.com/office/drawing/2016/5/13/chartex" xmlns:cx8="http://schemas.microsoft.com/office/drawing/2016/5/14/chartex" xmlns:mc="http://schemas.openxmlformats.org/markup-compatibility/2006" xmlns:aink="http://schemas.microsoft.com/office/drawing/2016/ink" xmlns:am3d="http://schemas.microsoft.com/office/drawing/2017/model3d" xmlns:o="urn:schemas-microsoft-com:office:office" xmlns:r="http://schemas.openxmlformats.org/officeDocument/2006/relationships" xmlns:m="http://schemas.openxmlformats.org/officeDocument/2006/math" xmlns:v="urn:schemas-microsoft-com:vml" xmlns:wp14="http://schemas.microsoft.com/office/word/2010/wordprocessingDrawing" xmlns:wp="http://schemas.openxmlformats.org/drawingml/2006/wordprocessingDrawing" xmlns:w10="urn:schemas-microsoft-com:office:word" xmlns:w="http://schemas.openxmlformats.org/wordprocessingml/2006/main" xmlns:w14="http://schemas.microsoft.com/office/word/2010/wordml" xmlns:w15="http://schemas.microsoft.com/office/word/2012/wordml" xmlns:w16cex="http://schemas.microsoft.com/office/word/2018/wordml/cex" xmlns:w16cid="http://schemas.microsoft.com/office/word/2016/wordml/cid" xmlns:w16="http://schemas.microsoft.com/office/word/2018/wordml" xmlns:w16se="http://schemas.microsoft.com/office/word/2015/wordml/symex" xmlns:wpg="http://schemas.microsoft.com/office/word/2010/wordprocessingGroup" xmlns:wpi="http://schemas.microsoft.com/office/word/2010/wordprocessingInk" xmlns:wne="http://schemas.microsoft.com/office/word/2006/wordml" xmlns:wps="http://schemas.microsoft.com/office/word/2010/wordprocessingShape" mc:Ignorable="w14 w15 w16se w16cid w16 w16cex wp14">
   <w:p>
     <w:pPr>
       <w:pStyle w:val="Didefault"/>
@@ -2406,7 +2120,7 @@
 </file>
 
 <file path=word/footnotes.xml><?xml version="1.0" encoding="utf-8"?>
-<w:footnotes xmlns:wpc="http://schemas.microsoft.com/office/word/2010/wordprocessingCanvas" xmlns:cx="http://schemas.microsoft.com/office/drawing/2014/chartex" xmlns:cx1="http://schemas.microsoft.com/office/drawing/2015/9/8/chartex" xmlns:cx2="http://schemas.microsoft.com/office/drawing/2015/10/21/chartex" xmlns:cx3="http://schemas.microsoft.com/office/drawing/2016/5/9/chartex" xmlns:cx4="http://schemas.microsoft.com/office/drawing/2016/5/10/chartex" xmlns:cx5="http://schemas.microsoft.com/office/drawing/2016/5/11/chartex" xmlns:cx6="http://schemas.microsoft.com/office/drawing/2016/5/12/chartex" xmlns:cx7="http://schemas.microsoft.com/office/drawing/2016/5/13/chartex" xmlns:cx8="http://schemas.microsoft.com/office/drawing/2016/5/14/chartex" xmlns:mc="http://schemas.openxmlformats.org/markup-compatibility/2006" xmlns:aink="http://schemas.microsoft.com/office/drawing/2016/ink" xmlns:am3d="http://schemas.microsoft.com/office/drawing/2017/model3d" xmlns:o="urn:schemas-microsoft-com:office:office" xmlns:r="http://schemas.openxmlformats.org/officeDocument/2006/relationships" xmlns:m="http://schemas.openxmlformats.org/officeDocument/2006/math" xmlns:v="urn:schemas-microsoft-com:vml" xmlns:wp14="http://schemas.microsoft.com/office/word/2010/wordprocessingDrawing" xmlns:wp="http://schemas.openxmlformats.org/drawingml/2006/wordprocessingDrawing" xmlns:w10="urn:schemas-microsoft-com:office:word" xmlns:w="http://schemas.openxmlformats.org/wordprocessingml/2006/main" xmlns:w14="http://schemas.microsoft.com/office/word/2010/wordml" xmlns:w15="http://schemas.microsoft.com/office/word/2012/wordml" xmlns:w16cid="http://schemas.microsoft.com/office/word/2016/wordml/cid" xmlns:w16se="http://schemas.microsoft.com/office/word/2015/wordml/symex" xmlns:wpg="http://schemas.microsoft.com/office/word/2010/wordprocessingGroup" xmlns:wpi="http://schemas.microsoft.com/office/word/2010/wordprocessingInk" xmlns:wne="http://schemas.microsoft.com/office/word/2006/wordml" xmlns:wps="http://schemas.microsoft.com/office/word/2010/wordprocessingShape" mc:Ignorable="w14 w15 w16se w16cid wp14">
+<w:footnotes xmlns:wpc="http://schemas.microsoft.com/office/word/2010/wordprocessingCanvas" xmlns:cx="http://schemas.microsoft.com/office/drawing/2014/chartex" xmlns:cx1="http://schemas.microsoft.com/office/drawing/2015/9/8/chartex" xmlns:cx2="http://schemas.microsoft.com/office/drawing/2015/10/21/chartex" xmlns:cx3="http://schemas.microsoft.com/office/drawing/2016/5/9/chartex" xmlns:cx4="http://schemas.microsoft.com/office/drawing/2016/5/10/chartex" xmlns:cx5="http://schemas.microsoft.com/office/drawing/2016/5/11/chartex" xmlns:cx6="http://schemas.microsoft.com/office/drawing/2016/5/12/chartex" xmlns:cx7="http://schemas.microsoft.com/office/drawing/2016/5/13/chartex" xmlns:cx8="http://schemas.microsoft.com/office/drawing/2016/5/14/chartex" xmlns:mc="http://schemas.openxmlformats.org/markup-compatibility/2006" xmlns:aink="http://schemas.microsoft.com/office/drawing/2016/ink" xmlns:am3d="http://schemas.microsoft.com/office/drawing/2017/model3d" xmlns:o="urn:schemas-microsoft-com:office:office" xmlns:r="http://schemas.openxmlformats.org/officeDocument/2006/relationships" xmlns:m="http://schemas.openxmlformats.org/officeDocument/2006/math" xmlns:v="urn:schemas-microsoft-com:vml" xmlns:wp14="http://schemas.microsoft.com/office/word/2010/wordprocessingDrawing" xmlns:wp="http://schemas.openxmlformats.org/drawingml/2006/wordprocessingDrawing" xmlns:w10="urn:schemas-microsoft-com:office:word" xmlns:w="http://schemas.openxmlformats.org/wordprocessingml/2006/main" xmlns:w14="http://schemas.microsoft.com/office/word/2010/wordml" xmlns:w15="http://schemas.microsoft.com/office/word/2012/wordml" xmlns:w16cex="http://schemas.microsoft.com/office/word/2018/wordml/cex" xmlns:w16cid="http://schemas.microsoft.com/office/word/2016/wordml/cid" xmlns:w16="http://schemas.microsoft.com/office/word/2018/wordml" xmlns:w16se="http://schemas.microsoft.com/office/word/2015/wordml/symex" xmlns:wpg="http://schemas.microsoft.com/office/word/2010/wordprocessingGroup" xmlns:wpi="http://schemas.microsoft.com/office/word/2010/wordprocessingInk" xmlns:wne="http://schemas.microsoft.com/office/word/2006/wordml" xmlns:wps="http://schemas.microsoft.com/office/word/2010/wordprocessingShape" mc:Ignorable="w14 w15 w16se w16cid w16 w16cex wp14">
   <w:footnote w:type="separator" w:id="-1">
     <w:p>
       <w:r>
@@ -2428,7 +2142,7 @@
 </file>
 
 <file path=word/numbering.xml><?xml version="1.0" encoding="utf-8"?>
-<w:numbering xmlns:wpc="http://schemas.microsoft.com/office/word/2010/wordprocessingCanvas" xmlns:cx="http://schemas.microsoft.com/office/drawing/2014/chartex" xmlns:cx1="http://schemas.microsoft.com/office/drawing/2015/9/8/chartex" xmlns:cx2="http://schemas.microsoft.com/office/drawing/2015/10/21/chartex" xmlns:cx3="http://schemas.microsoft.com/office/drawing/2016/5/9/chartex" xmlns:cx4="http://schemas.microsoft.com/office/drawing/2016/5/10/chartex" xmlns:cx5="http://schemas.microsoft.com/office/drawing/2016/5/11/chartex" xmlns:cx6="http://schemas.microsoft.com/office/drawing/2016/5/12/chartex" xmlns:cx7="http://schemas.microsoft.com/office/drawing/2016/5/13/chartex" xmlns:cx8="http://schemas.microsoft.com/office/drawing/2016/5/14/chartex" xmlns:mc="http://schemas.openxmlformats.org/markup-compatibility/2006" xmlns:aink="http://schemas.microsoft.com/office/drawing/2016/ink" xmlns:am3d="http://schemas.microsoft.com/office/drawing/2017/model3d" xmlns:o="urn:schemas-microsoft-com:office:office" xmlns:r="http://schemas.openxmlformats.org/officeDocument/2006/relationships" xmlns:m="http://schemas.openxmlformats.org/officeDocument/2006/math" xmlns:v="urn:schemas-microsoft-com:vml" xmlns:wp14="http://schemas.microsoft.com/office/word/2010/wordprocessingDrawing" xmlns:wp="http://schemas.openxmlformats.org/drawingml/2006/wordprocessingDrawing" xmlns:w10="urn:schemas-microsoft-com:office:word" xmlns:w="http://schemas.openxmlformats.org/wordprocessingml/2006/main" xmlns:w14="http://schemas.microsoft.com/office/word/2010/wordml" xmlns:w15="http://schemas.microsoft.com/office/word/2012/wordml" xmlns:w16cid="http://schemas.microsoft.com/office/word/2016/wordml/cid" xmlns:w16se="http://schemas.microsoft.com/office/word/2015/wordml/symex" xmlns:wpg="http://schemas.microsoft.com/office/word/2010/wordprocessingGroup" xmlns:wpi="http://schemas.microsoft.com/office/word/2010/wordprocessingInk" xmlns:wne="http://schemas.microsoft.com/office/word/2006/wordml" xmlns:wps="http://schemas.microsoft.com/office/word/2010/wordprocessingShape" mc:Ignorable="w14 w15 w16se w16cid wp14">
+<w:numbering xmlns:wpc="http://schemas.microsoft.com/office/word/2010/wordprocessingCanvas" xmlns:cx="http://schemas.microsoft.com/office/drawing/2014/chartex" xmlns:cx1="http://schemas.microsoft.com/office/drawing/2015/9/8/chartex" xmlns:cx2="http://schemas.microsoft.com/office/drawing/2015/10/21/chartex" xmlns:cx3="http://schemas.microsoft.com/office/drawing/2016/5/9/chartex" xmlns:cx4="http://schemas.microsoft.com/office/drawing/2016/5/10/chartex" xmlns:cx5="http://schemas.microsoft.com/office/drawing/2016/5/11/chartex" xmlns:cx6="http://schemas.microsoft.com/office/drawing/2016/5/12/chartex" xmlns:cx7="http://schemas.microsoft.com/office/drawing/2016/5/13/chartex" xmlns:cx8="http://schemas.microsoft.com/office/drawing/2016/5/14/chartex" xmlns:mc="http://schemas.openxmlformats.org/markup-compatibility/2006" xmlns:aink="http://schemas.microsoft.com/office/drawing/2016/ink" xmlns:am3d="http://schemas.microsoft.com/office/drawing/2017/model3d" xmlns:o="urn:schemas-microsoft-com:office:office" xmlns:r="http://schemas.openxmlformats.org/officeDocument/2006/relationships" xmlns:m="http://schemas.openxmlformats.org/officeDocument/2006/math" xmlns:v="urn:schemas-microsoft-com:vml" xmlns:wp14="http://schemas.microsoft.com/office/word/2010/wordprocessingDrawing" xmlns:wp="http://schemas.openxmlformats.org/drawingml/2006/wordprocessingDrawing" xmlns:w10="urn:schemas-microsoft-com:office:word" xmlns:w="http://schemas.openxmlformats.org/wordprocessingml/2006/main" xmlns:w14="http://schemas.microsoft.com/office/word/2010/wordml" xmlns:w15="http://schemas.microsoft.com/office/word/2012/wordml" xmlns:w16cex="http://schemas.microsoft.com/office/word/2018/wordml/cex" xmlns:w16cid="http://schemas.microsoft.com/office/word/2016/wordml/cid" xmlns:w16="http://schemas.microsoft.com/office/word/2018/wordml" xmlns:w16se="http://schemas.microsoft.com/office/word/2015/wordml/symex" xmlns:wpg="http://schemas.microsoft.com/office/word/2010/wordprocessingGroup" xmlns:wpi="http://schemas.microsoft.com/office/word/2010/wordprocessingInk" xmlns:wne="http://schemas.microsoft.com/office/word/2006/wordml" xmlns:wps="http://schemas.microsoft.com/office/word/2010/wordprocessingShape" mc:Ignorable="w14 w15 w16se w16cid w16 w16cex wp14">
   <w:abstractNum w:abstractNumId="0" w15:restartNumberingAfterBreak="0">
     <w:nsid w:val="01F004F3"/>
     <w:multiLevelType w:val="hybridMultilevel"/>
@@ -5676,7 +5390,7 @@
 </file>
 
 <file path=word/styles.xml><?xml version="1.0" encoding="utf-8"?>
-<w:styles xmlns:mc="http://schemas.openxmlformats.org/markup-compatibility/2006" xmlns:r="http://schemas.openxmlformats.org/officeDocument/2006/relationships" xmlns:w="http://schemas.openxmlformats.org/wordprocessingml/2006/main" xmlns:w14="http://schemas.microsoft.com/office/word/2010/wordml" xmlns:w15="http://schemas.microsoft.com/office/word/2012/wordml" xmlns:w16cid="http://schemas.microsoft.com/office/word/2016/wordml/cid" xmlns:w16se="http://schemas.microsoft.com/office/word/2015/wordml/symex" mc:Ignorable="w14 w15 w16se w16cid">
+<w:styles xmlns:mc="http://schemas.openxmlformats.org/markup-compatibility/2006" xmlns:r="http://schemas.openxmlformats.org/officeDocument/2006/relationships" xmlns:w="http://schemas.openxmlformats.org/wordprocessingml/2006/main" xmlns:w14="http://schemas.microsoft.com/office/word/2010/wordml" xmlns:w15="http://schemas.microsoft.com/office/word/2012/wordml" xmlns:w16cex="http://schemas.microsoft.com/office/word/2018/wordml/cex" xmlns:w16cid="http://schemas.microsoft.com/office/word/2016/wordml/cid" xmlns:w16="http://schemas.microsoft.com/office/word/2018/wordml" xmlns:w16se="http://schemas.microsoft.com/office/word/2015/wordml/symex" mc:Ignorable="w14 w15 w16se w16cid w16 w16cex">
   <w:docDefaults>
     <w:rPrDefault>
       <w:rPr>
@@ -8700,12 +8414,53 @@
 </file>
 
 <file path=customXml/item1.xml><?xml version="1.0" encoding="utf-8"?>
-<p:properties xmlns:p="http://schemas.microsoft.com/office/2006/metadata/properties" xmlns:xsi="http://www.w3.org/2001/XMLSchema-instance" xmlns:pc="http://schemas.microsoft.com/office/infopath/2007/PartnerControls">
-  <documentManagement/>
-</p:properties>
+<b:Sources xmlns:b="http://schemas.openxmlformats.org/officeDocument/2006/bibliography" xmlns="http://schemas.openxmlformats.org/officeDocument/2006/bibliography" SelectedStyle="\APASixthEditionOfficeOnline.xsl" StyleName="APA" Version="6">
+  <b:Source>
+    <b:Tag>Vil12</b:Tag>
+    <b:SourceType>InternetSite</b:SourceType>
+    <b:Guid>{8497BFD8-19A5-46D4-9FF9-9975F8624088}</b:Guid>
+    <b:Author>
+      <b:Author>
+        <b:NameList xmlns:msxsl="urn:schemas-microsoft-com:xslt" xmlns:b="http://schemas.openxmlformats.org/officeDocument/2006/bibliography">
+          <b:Person>
+            <b:Last>Villani</b:Last>
+            <b:First>Luciano</b:First>
+            <b:Middle/>
+          </b:Person>
+        </b:NameList>
+      </b:Author>
+    </b:Author>
+    <b:Title>Capitolo 6. I cambi di domicilio verso le case dell’Ifacp avvenuti a Roma dal 1935 al 1940</b:Title>
+    <b:InternetSiteTitle/>
+    <b:ProductionCompany/>
+    <b:Year>2012</b:Year>
+    <b:Month/>
+    <b:Day/>
+    <b:YearAccessed>2019</b:YearAccessed>
+    <b:MonthAccessed>9</b:MonthAccessed>
+    <b:DayAccessed>7</b:DayAccessed>
+    <b:URL>https://books.openedition.org/ledizioni/112?lang=it</b:URL>
+    <b:Version/>
+    <b:ShortTitle/>
+    <b:StandardNumber/>
+    <b:Comments/>
+    <b:Medium/>
+    <b:DOI/>
+    <b:RefOrder>1</b:RefOrder>
+  </b:Source>
+</b:Sources>
 </file>
 
 <file path=customXml/item2.xml><?xml version="1.0" encoding="utf-8"?>
+<?mso-contentType ?>
+<FormTemplates xmlns="http://schemas.microsoft.com/sharepoint/v3/contenttype/forms">
+  <Display>DocumentLibraryForm</Display>
+  <Edit>DocumentLibraryForm</Edit>
+  <New>DocumentLibraryForm</New>
+</FormTemplates>
+</file>
+
+<file path=customXml/item3.xml><?xml version="1.0" encoding="utf-8"?>
 <ct:contentTypeSchema xmlns:ct="http://schemas.microsoft.com/office/2006/metadata/contentType" xmlns:ma="http://schemas.microsoft.com/office/2006/metadata/properties/metaAttributes" ct:_="" ma:_="" ma:contentTypeName="Documento" ma:contentTypeID="0x010100A657801EADC6CB488D38381BCD8FCEE6" ma:contentTypeVersion="6" ma:contentTypeDescription="Creare un nuovo documento." ma:contentTypeScope="" ma:versionID="b9418fe65f54a5762c28f21bb453007c">
   <xsd:schema xmlns:xsd="http://www.w3.org/2001/XMLSchema" xmlns:xs="http://www.w3.org/2001/XMLSchema" xmlns:p="http://schemas.microsoft.com/office/2006/metadata/properties" xmlns:ns2="1729e28b-a5b4-4a20-b22d-d90231804ce1" targetNamespace="http://schemas.microsoft.com/office/2006/metadata/properties" ma:root="true" ma:fieldsID="a311399ca5efa0082147fbe9a6af953c" ns2:_="">
     <xsd:import namespace="1729e28b-a5b4-4a20-b22d-d90231804ce1"/>
@@ -8863,63 +8618,30 @@
 </ct:contentTypeSchema>
 </file>
 
-<file path=customXml/item3.xml><?xml version="1.0" encoding="utf-8"?>
-<?mso-contentType ?>
-<FormTemplates xmlns="http://schemas.microsoft.com/sharepoint/v3/contenttype/forms">
-  <Display>DocumentLibraryForm</Display>
-  <Edit>DocumentLibraryForm</Edit>
-  <New>DocumentLibraryForm</New>
-</FormTemplates>
-</file>
-
 <file path=customXml/item4.xml><?xml version="1.0" encoding="utf-8"?>
-<b:Sources xmlns:b="http://schemas.openxmlformats.org/officeDocument/2006/bibliography" xmlns="http://schemas.openxmlformats.org/officeDocument/2006/bibliography" SelectedStyle="\APASixthEditionOfficeOnline.xsl" StyleName="APA" Version="6">
-  <b:Source>
-    <b:Tag>Vil12</b:Tag>
-    <b:SourceType>InternetSite</b:SourceType>
-    <b:Guid>{8497BFD8-19A5-46D4-9FF9-9975F8624088}</b:Guid>
-    <b:Author>
-      <b:Author>
-        <b:NameList xmlns:msxsl="urn:schemas-microsoft-com:xslt" xmlns:b="http://schemas.openxmlformats.org/officeDocument/2006/bibliography">
-          <b:Person>
-            <b:Last>Villani</b:Last>
-            <b:First>Luciano</b:First>
-            <b:Middle/>
-          </b:Person>
-        </b:NameList>
-      </b:Author>
-    </b:Author>
-    <b:Title>Capitolo 6. I cambi di domicilio verso le case dell’Ifacp avvenuti a Roma dal 1935 al 1940</b:Title>
-    <b:InternetSiteTitle/>
-    <b:ProductionCompany/>
-    <b:Year>2012</b:Year>
-    <b:Month/>
-    <b:Day/>
-    <b:YearAccessed>2019</b:YearAccessed>
-    <b:MonthAccessed>9</b:MonthAccessed>
-    <b:DayAccessed>7</b:DayAccessed>
-    <b:URL>https://books.openedition.org/ledizioni/112?lang=it</b:URL>
-    <b:Version/>
-    <b:ShortTitle/>
-    <b:StandardNumber/>
-    <b:Comments/>
-    <b:Medium/>
-    <b:DOI/>
-    <b:RefOrder>1</b:RefOrder>
-  </b:Source>
-</b:Sources>
+<p:properties xmlns:p="http://schemas.microsoft.com/office/2006/metadata/properties" xmlns:xsi="http://www.w3.org/2001/XMLSchema-instance" xmlns:pc="http://schemas.microsoft.com/office/infopath/2007/PartnerControls">
+  <documentManagement/>
+</p:properties>
 </file>
 
 <file path=customXml/itemProps1.xml><?xml version="1.0" encoding="utf-8"?>
-<ds:datastoreItem xmlns:ds="http://schemas.openxmlformats.org/officeDocument/2006/customXml" ds:itemID="{48EDA5DA-8C7C-44FC-BD06-36965EB08BF6}">
+<ds:datastoreItem xmlns:ds="http://schemas.openxmlformats.org/officeDocument/2006/customXml" ds:itemID="{E554D1D6-30E3-4EAB-A244-CE00848E088D}">
   <ds:schemaRefs>
-    <ds:schemaRef ds:uri="http://schemas.microsoft.com/office/2006/metadata/properties"/>
-    <ds:schemaRef ds:uri="http://schemas.microsoft.com/office/infopath/2007/PartnerControls"/>
+    <ds:schemaRef ds:uri="http://schemas.openxmlformats.org/officeDocument/2006/bibliography"/>
+    <ds:schemaRef ds:uri="urn:schemas-microsoft-com:xslt"/>
   </ds:schemaRefs>
 </ds:datastoreItem>
 </file>
 
 <file path=customXml/itemProps2.xml><?xml version="1.0" encoding="utf-8"?>
+<ds:datastoreItem xmlns:ds="http://schemas.openxmlformats.org/officeDocument/2006/customXml" ds:itemID="{0CF7B8A2-83EF-4666-83FB-AC504504A24D}">
+  <ds:schemaRefs>
+    <ds:schemaRef ds:uri="http://schemas.microsoft.com/sharepoint/v3/contenttype/forms"/>
+  </ds:schemaRefs>
+</ds:datastoreItem>
+</file>
+
+<file path=customXml/itemProps3.xml><?xml version="1.0" encoding="utf-8"?>
 <ds:datastoreItem xmlns:ds="http://schemas.openxmlformats.org/officeDocument/2006/customXml" ds:itemID="{691EE765-18ED-4538-9ADF-E06482C56C83}">
   <ds:schemaRefs>
     <ds:schemaRef ds:uri="http://schemas.microsoft.com/office/2006/metadata/contentType"/>
@@ -8937,19 +8659,11 @@
 </ds:datastoreItem>
 </file>
 
-<file path=customXml/itemProps3.xml><?xml version="1.0" encoding="utf-8"?>
-<ds:datastoreItem xmlns:ds="http://schemas.openxmlformats.org/officeDocument/2006/customXml" ds:itemID="{0CF7B8A2-83EF-4666-83FB-AC504504A24D}">
+<file path=customXml/itemProps4.xml><?xml version="1.0" encoding="utf-8"?>
+<ds:datastoreItem xmlns:ds="http://schemas.openxmlformats.org/officeDocument/2006/customXml" ds:itemID="{48EDA5DA-8C7C-44FC-BD06-36965EB08BF6}">
   <ds:schemaRefs>
-    <ds:schemaRef ds:uri="http://schemas.microsoft.com/sharepoint/v3/contenttype/forms"/>
-  </ds:schemaRefs>
-</ds:datastoreItem>
-</file>
-
-<file path=customXml/itemProps4.xml><?xml version="1.0" encoding="utf-8"?>
-<ds:datastoreItem xmlns:ds="http://schemas.openxmlformats.org/officeDocument/2006/customXml" ds:itemID="{E554D1D6-30E3-4EAB-A244-CE00848E088D}">
-  <ds:schemaRefs>
-    <ds:schemaRef ds:uri="http://schemas.openxmlformats.org/officeDocument/2006/bibliography"/>
-    <ds:schemaRef ds:uri="urn:schemas-microsoft-com:xslt"/>
+    <ds:schemaRef ds:uri="http://schemas.microsoft.com/office/2006/metadata/properties"/>
+    <ds:schemaRef ds:uri="http://schemas.microsoft.com/office/infopath/2007/PartnerControls"/>
   </ds:schemaRefs>
 </ds:datastoreItem>
 </file>
</xml_diff>